<commit_message>
TASK 2 DONE ;)
</commit_message>
<xml_diff>
--- a/TASK 1/B/B London Zoo.docx
+++ b/TASK 1/B/B London Zoo.docx
@@ -2230,108 +2230,6 @@
     <w:p>
       <w:pPr>
         <w:spacing w:before="240" w:after="240"/>
-      </w:pPr>
-      <w:r>
-        <w:rPr>
-          <w:rFonts w:ascii="Aptos" w:eastAsia="Aptos" w:hAnsi="Aptos" w:cs="Aptos"/>
-          <w:b/>
-          <w:bCs/>
-          <w:i/>
-          <w:iCs/>
-          <w:u w:val="single"/>
-        </w:rPr>
-        <w:t>Testing Strategy</w:t>
-      </w:r>
-      <w:r>
-        <w:rPr>
-          <w:rFonts w:ascii="Aptos" w:eastAsia="Aptos" w:hAnsi="Aptos" w:cs="Aptos"/>
-        </w:rPr>
-        <w:t>:</w:t>
-      </w:r>
-    </w:p>
-    <w:p>
-      <w:pPr>
-        <w:spacing w:before="240" w:after="240"/>
-      </w:pPr>
-      <w:r>
-        <w:rPr>
-          <w:rFonts w:ascii="Aptos" w:eastAsia="Aptos" w:hAnsi="Aptos" w:cs="Aptos"/>
-        </w:rPr>
-        <w:t>Testing was carried out to ensure that the proposed system functions as intended, meets user requirements, and handles errors appropriately. The following tests focus on key system features and user interactions.</w:t>
-      </w:r>
-    </w:p>
-    <w:p>
-      <w:pPr>
-        <w:spacing w:before="240" w:after="240"/>
-      </w:pPr>
-      <w:r>
-        <w:rPr>
-          <w:rFonts w:ascii="Aptos" w:eastAsia="Aptos" w:hAnsi="Aptos" w:cs="Aptos"/>
-          <w:b/>
-          <w:bCs/>
-        </w:rPr>
-        <w:t>Test 1: Navigation and ETA – Invalid Destination</w:t>
-      </w:r>
-    </w:p>
-    <w:p>
-      <w:pPr>
-        <w:spacing w:before="240" w:after="240"/>
-        <w:rPr>
-          <w:rFonts w:ascii="Aptos" w:eastAsia="Aptos" w:hAnsi="Aptos" w:cs="Aptos"/>
-        </w:rPr>
-      </w:pPr>
-      <w:r>
-        <w:rPr>
-          <w:rFonts w:ascii="Aptos" w:eastAsia="Aptos" w:hAnsi="Aptos" w:cs="Aptos"/>
-          <w:b/>
-          <w:bCs/>
-        </w:rPr>
-        <w:t>Feature Tested:</w:t>
-      </w:r>
-      <w:r>
-        <w:rPr>
-          <w:rFonts w:ascii="Aptos" w:eastAsia="Aptos" w:hAnsi="Aptos" w:cs="Aptos"/>
-        </w:rPr>
-        <w:t xml:space="preserve"> Navigation Route and ETA</w:t>
-      </w:r>
-      <w:r>
-        <w:br/>
-      </w:r>
-      <w:r>
-        <w:rPr>
-          <w:rFonts w:ascii="Aptos" w:eastAsia="Aptos" w:hAnsi="Aptos" w:cs="Aptos"/>
-          <w:b/>
-          <w:bCs/>
-        </w:rPr>
-        <w:t>Scenario:</w:t>
-      </w:r>
-      <w:r>
-        <w:rPr>
-          <w:rFonts w:ascii="Aptos" w:eastAsia="Aptos" w:hAnsi="Aptos" w:cs="Aptos"/>
-        </w:rPr>
-        <w:t xml:space="preserve"> A logged-in user selects an invalid destination while location services are enabled.</w:t>
-      </w:r>
-      <w:r>
-        <w:br/>
-      </w:r>
-      <w:r>
-        <w:rPr>
-          <w:rFonts w:ascii="Aptos" w:eastAsia="Aptos" w:hAnsi="Aptos" w:cs="Aptos"/>
-          <w:b/>
-          <w:bCs/>
-        </w:rPr>
-        <w:t>Expected Outcome:</w:t>
-      </w:r>
-      <w:r>
-        <w:rPr>
-          <w:rFonts w:ascii="Aptos" w:eastAsia="Aptos" w:hAnsi="Aptos" w:cs="Aptos"/>
-        </w:rPr>
-        <w:t xml:space="preserve"> The system displays a clear error message prompting the user to select a valid destination and does not calculate a route.</w:t>
-      </w:r>
-    </w:p>
-    <w:p>
-      <w:pPr>
-        <w:spacing w:before="240" w:after="240"/>
         <w:rPr>
           <w:rFonts w:ascii="Aptos" w:eastAsia="Aptos" w:hAnsi="Aptos" w:cs="Aptos"/>
           <w:b/>
@@ -2342,248 +2240,1113 @@
     </w:p>
     <w:p>
       <w:pPr>
-        <w:spacing w:before="240" w:after="240"/>
+        <w:rPr>
+          <w:rFonts w:ascii="Aptos" w:eastAsia="Aptos" w:hAnsi="Aptos" w:cs="Aptos"/>
+          <w:color w:val="000000" w:themeColor="text1"/>
+          <w:u w:val="single"/>
+        </w:rPr>
+      </w:pPr>
+      <w:r>
         <w:rPr>
           <w:rFonts w:ascii="Aptos" w:eastAsia="Aptos" w:hAnsi="Aptos" w:cs="Aptos"/>
           <w:b/>
           <w:bCs/>
+          <w:color w:val="000000" w:themeColor="text1"/>
           <w:u w:val="single"/>
         </w:rPr>
-      </w:pPr>
-      <w:r>
-        <w:rPr>
-          <w:rFonts w:ascii="Aptos" w:eastAsia="Aptos" w:hAnsi="Aptos" w:cs="Aptos"/>
-          <w:b/>
-          <w:bCs/>
+        <w:t>Test strategy</w:t>
+      </w:r>
+    </w:p>
+    <w:p>
+      <w:pPr>
+        <w:rPr>
+          <w:rFonts w:ascii="Aptos" w:eastAsia="Aptos" w:hAnsi="Aptos" w:cs="Aptos"/>
+          <w:i/>
+          <w:iCs/>
+          <w:color w:val="000000" w:themeColor="text1"/>
           <w:u w:val="single"/>
         </w:rPr>
+      </w:pPr>
+      <w:r>
+        <w:rPr>
+          <w:rFonts w:ascii="Aptos" w:eastAsia="Aptos" w:hAnsi="Aptos" w:cs="Aptos"/>
+          <w:i/>
+          <w:iCs/>
+          <w:color w:val="000000" w:themeColor="text1"/>
+          <w:u w:val="single"/>
+        </w:rPr>
+        <w:t>Overview:</w:t>
+      </w:r>
+    </w:p>
+    <w:p>
+      <w:pPr>
+        <w:rPr>
+          <w:rFonts w:ascii="Aptos" w:eastAsia="Aptos" w:hAnsi="Aptos" w:cs="Aptos"/>
+          <w:color w:val="000000" w:themeColor="text1"/>
+        </w:rPr>
+      </w:pPr>
+      <w:r>
+        <w:rPr>
+          <w:rFonts w:ascii="Aptos" w:eastAsia="Aptos" w:hAnsi="Aptos" w:cs="Aptos"/>
+          <w:color w:val="000000" w:themeColor="text1"/>
+        </w:rPr>
+        <w:t xml:space="preserve">Testing will be carried out throughout the system development lifecycle to ensure that all components of the London Zoo digital platform function correctly both individually and when </w:t>
+      </w:r>
+      <w:r>
+        <w:rPr>
+          <w:rFonts w:ascii="Aptos" w:eastAsia="Aptos" w:hAnsi="Aptos" w:cs="Aptos"/>
+          <w:color w:val="000000" w:themeColor="text1"/>
+        </w:rPr>
+        <w:t>integrated.</w:t>
+      </w:r>
+      <w:r>
+        <w:rPr>
+          <w:rFonts w:ascii="Aptos" w:eastAsia="Aptos" w:hAnsi="Aptos" w:cs="Aptos"/>
+          <w:color w:val="000000" w:themeColor="text1"/>
+        </w:rPr>
+        <w:t xml:space="preserve"> The purpose of testing is to confirm that the system meets its functional and non-functional requirements, handles invalid or unexpected input appropriately, and provides reliable and secure experience for both visitors and staff.</w:t>
+      </w:r>
+    </w:p>
+    <w:p>
+      <w:pPr>
+        <w:rPr>
+          <w:rFonts w:ascii="Aptos" w:eastAsia="Aptos" w:hAnsi="Aptos" w:cs="Aptos"/>
+          <w:color w:val="000000" w:themeColor="text1"/>
+        </w:rPr>
+      </w:pPr>
+      <w:r>
+        <w:rPr>
+          <w:rFonts w:ascii="Aptos" w:eastAsia="Aptos" w:hAnsi="Aptos" w:cs="Aptos"/>
+          <w:color w:val="000000" w:themeColor="text1"/>
+        </w:rPr>
+        <w:t>Testing will also support iterative improvement by identifying defects early and validating fixes through re-testing.</w:t>
+      </w:r>
+    </w:p>
+    <w:p>
+      <w:pPr>
+        <w:rPr>
+          <w:rFonts w:ascii="Aptos" w:eastAsia="Aptos" w:hAnsi="Aptos" w:cs="Aptos"/>
+          <w:i/>
+          <w:iCs/>
+          <w:color w:val="000000" w:themeColor="text1"/>
+          <w:u w:val="single"/>
+        </w:rPr>
+      </w:pPr>
+      <w:r>
+        <w:rPr>
+          <w:rFonts w:ascii="Aptos" w:eastAsia="Aptos" w:hAnsi="Aptos" w:cs="Aptos"/>
+          <w:i/>
+          <w:iCs/>
+          <w:color w:val="000000" w:themeColor="text1"/>
+          <w:u w:val="single"/>
+        </w:rPr>
+        <w:t xml:space="preserve"> Testing</w:t>
+      </w:r>
+      <w:r>
+        <w:rPr>
+          <w:rFonts w:ascii="Aptos" w:eastAsia="Aptos" w:hAnsi="Aptos" w:cs="Aptos"/>
+          <w:i/>
+          <w:iCs/>
+          <w:color w:val="000000" w:themeColor="text1"/>
+          <w:u w:val="single"/>
+        </w:rPr>
+        <w:t xml:space="preserve"> Approach:</w:t>
+      </w:r>
+    </w:p>
+    <w:p>
+      <w:pPr>
+        <w:rPr>
+          <w:rFonts w:ascii="Aptos" w:eastAsia="Aptos" w:hAnsi="Aptos" w:cs="Aptos"/>
+          <w:i/>
+          <w:iCs/>
+          <w:color w:val="000000" w:themeColor="text1"/>
+          <w:u w:val="single"/>
+        </w:rPr>
+      </w:pPr>
+      <w:r>
+        <w:rPr>
+          <w:rFonts w:ascii="Aptos" w:eastAsia="Aptos" w:hAnsi="Aptos" w:cs="Aptos"/>
+          <w:i/>
+          <w:iCs/>
+          <w:color w:val="000000" w:themeColor="text1"/>
+          <w:u w:val="single"/>
+        </w:rPr>
         <w:lastRenderedPageBreak/>
-        <w:t>Traceability:</w:t>
-      </w:r>
-    </w:p>
-    <w:p>
-      <w:pPr>
-        <w:spacing w:before="240" w:after="240"/>
-      </w:pPr>
-      <w:r>
-        <w:rPr>
-          <w:rFonts w:ascii="Aptos" w:eastAsia="Aptos" w:hAnsi="Aptos" w:cs="Aptos"/>
-        </w:rPr>
-        <w:t>This test validates the functional requirement that the system must support user navigation while handling invalid input appropriately and verifies the navigation algorithm’s validation and error-handling logic.</w:t>
-      </w:r>
-    </w:p>
-    <w:p/>
-    <w:p>
-      <w:pPr>
-        <w:spacing w:before="240" w:after="240"/>
-        <w:rPr>
-          <w:rFonts w:ascii="Aptos" w:eastAsia="Aptos" w:hAnsi="Aptos" w:cs="Aptos"/>
-        </w:rPr>
-      </w:pPr>
-      <w:r>
-        <w:rPr>
-          <w:rFonts w:ascii="Aptos" w:eastAsia="Aptos" w:hAnsi="Aptos" w:cs="Aptos"/>
-          <w:b/>
-          <w:bCs/>
-        </w:rPr>
-        <w:t>Test 2: Queue Time Alert Trigger</w:t>
-      </w:r>
-      <w:r>
-        <w:br/>
-      </w:r>
-      <w:r>
-        <w:rPr>
-          <w:rFonts w:ascii="Aptos" w:eastAsia="Aptos" w:hAnsi="Aptos" w:cs="Aptos"/>
-          <w:b/>
-          <w:bCs/>
-        </w:rPr>
-        <w:t>Feature Tested:</w:t>
-      </w:r>
-      <w:r>
-        <w:rPr>
-          <w:rFonts w:ascii="Aptos" w:eastAsia="Aptos" w:hAnsi="Aptos" w:cs="Aptos"/>
-        </w:rPr>
-        <w:t xml:space="preserve"> Alert Notification System</w:t>
-      </w:r>
-      <w:r>
-        <w:br/>
-      </w:r>
-      <w:r>
-        <w:rPr>
-          <w:rFonts w:ascii="Aptos" w:eastAsia="Aptos" w:hAnsi="Aptos" w:cs="Aptos"/>
-          <w:b/>
-          <w:bCs/>
-        </w:rPr>
-        <w:t>Scenario:</w:t>
-      </w:r>
-      <w:r>
-        <w:rPr>
-          <w:rFonts w:ascii="Aptos" w:eastAsia="Aptos" w:hAnsi="Aptos" w:cs="Aptos"/>
-        </w:rPr>
-        <w:t xml:space="preserve"> The queue time for a selected attraction exceeds a predefined alert threshold while notifications are enabled.</w:t>
-      </w:r>
-      <w:r>
-        <w:br/>
-      </w:r>
-      <w:r>
-        <w:rPr>
-          <w:rFonts w:ascii="Aptos" w:eastAsia="Aptos" w:hAnsi="Aptos" w:cs="Aptos"/>
-          <w:b/>
-          <w:bCs/>
-        </w:rPr>
-        <w:t>Expected Outcome:</w:t>
-      </w:r>
-      <w:r>
-        <w:rPr>
-          <w:rFonts w:ascii="Aptos" w:eastAsia="Aptos" w:hAnsi="Aptos" w:cs="Aptos"/>
-        </w:rPr>
-        <w:t xml:space="preserve"> The system generates and delivers a notification informing the user of the attraction’s updated queue status via the Queue and Information Page.</w:t>
-      </w:r>
-    </w:p>
-    <w:p>
-      <w:pPr>
-        <w:spacing w:before="240" w:after="240"/>
-        <w:rPr>
-          <w:rFonts w:ascii="Aptos" w:eastAsia="Aptos" w:hAnsi="Aptos" w:cs="Aptos"/>
-          <w:b/>
-          <w:bCs/>
+        <w:t>Black Box Testing</w:t>
+      </w:r>
+    </w:p>
+    <w:p>
+      <w:pPr>
+        <w:rPr>
+          <w:rFonts w:ascii="Aptos" w:eastAsia="Aptos" w:hAnsi="Aptos" w:cs="Aptos"/>
+          <w:color w:val="000000" w:themeColor="text1"/>
+        </w:rPr>
+      </w:pPr>
+      <w:r>
+        <w:rPr>
+          <w:rFonts w:ascii="Aptos" w:eastAsia="Aptos" w:hAnsi="Aptos" w:cs="Aptos"/>
+          <w:color w:val="000000" w:themeColor="text1"/>
+        </w:rPr>
+        <w:t xml:space="preserve">Black-box Testing will be used to validate system functionality </w:t>
+      </w:r>
+      <w:r>
+        <w:rPr>
+          <w:rFonts w:ascii="Aptos" w:eastAsia="Aptos" w:hAnsi="Aptos" w:cs="Aptos"/>
+          <w:color w:val="000000" w:themeColor="text1"/>
+        </w:rPr>
+        <w:t>from the</w:t>
+      </w:r>
+      <w:r>
+        <w:rPr>
+          <w:rFonts w:ascii="Aptos" w:eastAsia="Aptos" w:hAnsi="Aptos" w:cs="Aptos"/>
+          <w:color w:val="000000" w:themeColor="text1"/>
+        </w:rPr>
+        <w:t xml:space="preserve"> perspective of end users and staff, without reference to the internal implementation of the code. This approach ensures that the system inputs and outputs behave as expected and that user interactions align with system requirements.</w:t>
+      </w:r>
+    </w:p>
+    <w:p>
+      <w:pPr>
+        <w:rPr>
+          <w:rFonts w:ascii="Aptos" w:eastAsia="Aptos" w:hAnsi="Aptos" w:cs="Aptos"/>
+          <w:color w:val="000000" w:themeColor="text1"/>
+        </w:rPr>
+      </w:pPr>
+      <w:r>
+        <w:rPr>
+          <w:rFonts w:ascii="Aptos" w:eastAsia="Aptos" w:hAnsi="Aptos" w:cs="Aptos"/>
+          <w:color w:val="000000" w:themeColor="text1"/>
+        </w:rPr>
+        <w:t>Black box testing will be applied to:</w:t>
+      </w:r>
+    </w:p>
+    <w:p>
+      <w:pPr>
+        <w:rPr>
+          <w:rFonts w:ascii="Aptos" w:eastAsia="Aptos" w:hAnsi="Aptos" w:cs="Aptos"/>
+          <w:color w:val="000000" w:themeColor="text1"/>
+        </w:rPr>
+      </w:pPr>
+      <w:r>
+        <w:rPr>
+          <w:rFonts w:ascii="Aptos" w:eastAsia="Aptos" w:hAnsi="Aptos" w:cs="Aptos"/>
+          <w:color w:val="000000" w:themeColor="text1"/>
+        </w:rPr>
+        <w:t xml:space="preserve">- </w:t>
+      </w:r>
+      <w:r>
+        <w:rPr>
+          <w:rFonts w:ascii="Aptos" w:eastAsia="Aptos" w:hAnsi="Aptos" w:cs="Aptos"/>
+          <w:color w:val="000000" w:themeColor="text1"/>
+        </w:rPr>
+        <w:t>Navigation and route calculation, using valid and invalid attraction destinations</w:t>
+      </w:r>
+    </w:p>
+    <w:p>
+      <w:pPr>
+        <w:rPr>
+          <w:rFonts w:ascii="Aptos" w:eastAsia="Aptos" w:hAnsi="Aptos" w:cs="Aptos"/>
+          <w:color w:val="000000" w:themeColor="text1"/>
+        </w:rPr>
+      </w:pPr>
+      <w:r>
+        <w:rPr>
+          <w:rFonts w:ascii="Aptos" w:eastAsia="Aptos" w:hAnsi="Aptos" w:cs="Aptos"/>
+          <w:color w:val="000000" w:themeColor="text1"/>
+        </w:rPr>
+        <w:t xml:space="preserve">- </w:t>
+      </w:r>
+      <w:r>
+        <w:rPr>
+          <w:rFonts w:ascii="Aptos" w:eastAsia="Aptos" w:hAnsi="Aptos" w:cs="Aptos"/>
+          <w:color w:val="000000" w:themeColor="text1"/>
+        </w:rPr>
+        <w:t>Queue time alerts and notifications, including threshold-based triggers</w:t>
+      </w:r>
+    </w:p>
+    <w:p>
+      <w:pPr>
+        <w:rPr>
+          <w:rFonts w:ascii="Aptos" w:eastAsia="Aptos" w:hAnsi="Aptos" w:cs="Aptos"/>
+          <w:color w:val="000000" w:themeColor="text1"/>
+        </w:rPr>
+      </w:pPr>
+      <w:r>
+        <w:rPr>
+          <w:rFonts w:ascii="Aptos" w:eastAsia="Aptos" w:hAnsi="Aptos" w:cs="Aptos"/>
+          <w:color w:val="000000" w:themeColor="text1"/>
+        </w:rPr>
+        <w:t xml:space="preserve">- </w:t>
+      </w:r>
+      <w:r>
+        <w:rPr>
+          <w:rFonts w:ascii="Aptos" w:eastAsia="Aptos" w:hAnsi="Aptos" w:cs="Aptos"/>
+          <w:color w:val="000000" w:themeColor="text1"/>
+        </w:rPr>
+        <w:t>User</w:t>
+      </w:r>
+      <w:r>
+        <w:rPr>
+          <w:rFonts w:ascii="Aptos" w:eastAsia="Aptos" w:hAnsi="Aptos" w:cs="Aptos"/>
+          <w:color w:val="000000" w:themeColor="text1"/>
+        </w:rPr>
+        <w:t xml:space="preserve"> authentication, account personalisation, and preference updates </w:t>
+      </w:r>
+    </w:p>
+    <w:p>
+      <w:pPr>
+        <w:rPr>
+          <w:rFonts w:ascii="Aptos" w:eastAsia="Aptos" w:hAnsi="Aptos" w:cs="Aptos"/>
+          <w:color w:val="000000" w:themeColor="text1"/>
+        </w:rPr>
+      </w:pPr>
+      <w:r>
+        <w:rPr>
+          <w:rFonts w:ascii="Aptos" w:eastAsia="Aptos" w:hAnsi="Aptos" w:cs="Aptos"/>
+          <w:color w:val="000000" w:themeColor="text1"/>
+        </w:rPr>
+        <w:t>-</w:t>
+      </w:r>
+      <w:r>
+        <w:t xml:space="preserve"> </w:t>
+      </w:r>
+      <w:r>
+        <w:rPr>
+          <w:rFonts w:ascii="Aptos" w:eastAsia="Aptos" w:hAnsi="Aptos" w:cs="Aptos"/>
+          <w:color w:val="000000" w:themeColor="text1"/>
+        </w:rPr>
+        <w:t>Staff dashboard features, including data filtering and analytics output</w:t>
+      </w:r>
+    </w:p>
+    <w:p>
+      <w:pPr>
+        <w:rPr>
+          <w:rFonts w:ascii="Aptos" w:eastAsia="Aptos" w:hAnsi="Aptos" w:cs="Aptos"/>
+          <w:color w:val="000000" w:themeColor="text1"/>
+        </w:rPr>
+      </w:pPr>
+      <w:r>
+        <w:rPr>
+          <w:rFonts w:ascii="Aptos" w:eastAsia="Aptos" w:hAnsi="Aptos" w:cs="Aptos"/>
+          <w:color w:val="000000" w:themeColor="text1"/>
+        </w:rPr>
+        <w:t>Expected outputs will be compared against actual outputs to verify correctness, usability and reliability.</w:t>
+      </w:r>
+    </w:p>
+    <w:p>
+      <w:pPr>
+        <w:rPr>
+          <w:rFonts w:ascii="Aptos" w:eastAsia="Aptos" w:hAnsi="Aptos" w:cs="Aptos"/>
+          <w:color w:val="000000" w:themeColor="text1"/>
+        </w:rPr>
+      </w:pPr>
+    </w:p>
+    <w:p>
+      <w:pPr>
+        <w:rPr>
+          <w:rFonts w:ascii="Aptos" w:eastAsia="Aptos" w:hAnsi="Aptos" w:cs="Aptos"/>
+          <w:i/>
+          <w:iCs/>
+          <w:color w:val="000000" w:themeColor="text1"/>
           <w:u w:val="single"/>
         </w:rPr>
       </w:pPr>
       <w:r>
         <w:rPr>
           <w:rFonts w:ascii="Aptos" w:eastAsia="Aptos" w:hAnsi="Aptos" w:cs="Aptos"/>
-          <w:b/>
-          <w:bCs/>
+          <w:i/>
+          <w:iCs/>
+          <w:color w:val="000000" w:themeColor="text1"/>
           <w:u w:val="single"/>
         </w:rPr>
-        <w:t>Traceability:</w:t>
-      </w:r>
-    </w:p>
-    <w:p>
-      <w:pPr>
-        <w:spacing w:before="240" w:after="240"/>
-        <w:rPr>
-          <w:rFonts w:ascii="Aptos" w:eastAsia="Aptos" w:hAnsi="Aptos" w:cs="Aptos"/>
-        </w:rPr>
-      </w:pPr>
-      <w:r>
-        <w:rPr>
-          <w:rFonts w:ascii="Aptos" w:eastAsia="Aptos" w:hAnsi="Aptos" w:cs="Aptos"/>
-        </w:rPr>
-        <w:t>This test supports the user acceptance criterion that users receive timely alerts about queue updates and verifies the alert threshold logic defined in the queue notification algorithm.</w:t>
-      </w:r>
-    </w:p>
-    <w:p>
-      <w:pPr>
-        <w:spacing w:before="240" w:after="240"/>
-        <w:rPr>
-          <w:rFonts w:ascii="Aptos" w:eastAsia="Aptos" w:hAnsi="Aptos" w:cs="Aptos"/>
-        </w:rPr>
-      </w:pPr>
-    </w:p>
-    <w:p>
-      <w:pPr>
-        <w:spacing w:before="240" w:after="240"/>
-        <w:rPr>
-          <w:rFonts w:ascii="Aptos" w:eastAsia="Aptos" w:hAnsi="Aptos" w:cs="Aptos"/>
-        </w:rPr>
-      </w:pPr>
-      <w:r>
-        <w:rPr>
-          <w:rFonts w:ascii="Aptos" w:eastAsia="Aptos" w:hAnsi="Aptos" w:cs="Aptos"/>
-          <w:b/>
-          <w:bCs/>
-        </w:rPr>
-        <w:t>Test 3: Personalised Suggestion Update</w:t>
-      </w:r>
-      <w:r>
-        <w:br/>
-      </w:r>
-      <w:r>
-        <w:rPr>
-          <w:rFonts w:ascii="Aptos" w:eastAsia="Aptos" w:hAnsi="Aptos" w:cs="Aptos"/>
-          <w:b/>
-          <w:bCs/>
-        </w:rPr>
-        <w:t>Feature Tested:</w:t>
-      </w:r>
-      <w:r>
-        <w:rPr>
-          <w:rFonts w:ascii="Aptos" w:eastAsia="Aptos" w:hAnsi="Aptos" w:cs="Aptos"/>
-        </w:rPr>
-        <w:t xml:space="preserve"> Suggestion Threshold Logic</w:t>
-      </w:r>
-      <w:r>
-        <w:br/>
-      </w:r>
-      <w:r>
-        <w:rPr>
-          <w:rFonts w:ascii="Aptos" w:eastAsia="Aptos" w:hAnsi="Aptos" w:cs="Aptos"/>
-          <w:b/>
-          <w:bCs/>
-        </w:rPr>
-        <w:t>Scenario:</w:t>
-      </w:r>
-      <w:r>
-        <w:rPr>
-          <w:rFonts w:ascii="Aptos" w:eastAsia="Aptos" w:hAnsi="Aptos" w:cs="Aptos"/>
-        </w:rPr>
-        <w:t xml:space="preserve"> A user repeatedly interacts with attractions belonging to the same category, exceeding the personalisation threshold.</w:t>
-      </w:r>
-      <w:r>
-        <w:br/>
-      </w:r>
-      <w:r>
-        <w:rPr>
-          <w:rFonts w:ascii="Aptos" w:eastAsia="Aptos" w:hAnsi="Aptos" w:cs="Aptos"/>
-          <w:b/>
-          <w:bCs/>
-        </w:rPr>
-        <w:t>Expected Outcome:</w:t>
-      </w:r>
-      <w:r>
-        <w:rPr>
-          <w:rFonts w:ascii="Aptos" w:eastAsia="Aptos" w:hAnsi="Aptos" w:cs="Aptos"/>
-        </w:rPr>
-        <w:t xml:space="preserve"> The system updates the user’s suggested attractions to prioritise content within that category on the User Account and Personalisation Page.</w:t>
-      </w:r>
-    </w:p>
-    <w:p>
-      <w:pPr>
-        <w:spacing w:before="240" w:after="240"/>
-        <w:rPr>
-          <w:rFonts w:ascii="Aptos" w:eastAsia="Aptos" w:hAnsi="Aptos" w:cs="Aptos"/>
-        </w:rPr>
-      </w:pPr>
-      <w:r>
-        <w:rPr>
-          <w:rFonts w:ascii="Aptos" w:eastAsia="Aptos" w:hAnsi="Aptos" w:cs="Aptos"/>
-          <w:b/>
-          <w:bCs/>
+        <w:t>White Box Testing:</w:t>
+      </w:r>
+    </w:p>
+    <w:p>
+      <w:pPr>
+        <w:rPr>
+          <w:rFonts w:ascii="Aptos" w:eastAsia="Aptos" w:hAnsi="Aptos" w:cs="Aptos"/>
+          <w:color w:val="000000" w:themeColor="text1"/>
+        </w:rPr>
+      </w:pPr>
+      <w:r>
+        <w:rPr>
+          <w:rFonts w:ascii="Aptos" w:eastAsia="Aptos" w:hAnsi="Aptos" w:cs="Aptos"/>
+          <w:color w:val="000000" w:themeColor="text1"/>
+        </w:rPr>
+        <w:t>White box testing will be carried out during development to verify the internal logic and control flow of key algorithms. This ensures that all logical paths are executed correctly and that validation, threshold, and permission to operate as intended.</w:t>
+      </w:r>
+    </w:p>
+    <w:p>
+      <w:pPr>
+        <w:rPr>
+          <w:rFonts w:ascii="Aptos" w:eastAsia="Aptos" w:hAnsi="Aptos" w:cs="Aptos"/>
+          <w:color w:val="000000" w:themeColor="text1"/>
+        </w:rPr>
+      </w:pPr>
+      <w:r>
+        <w:rPr>
+          <w:rFonts w:ascii="Aptos" w:eastAsia="Aptos" w:hAnsi="Aptos" w:cs="Aptos"/>
+          <w:color w:val="000000" w:themeColor="text1"/>
+        </w:rPr>
+        <w:t xml:space="preserve">White </w:t>
+      </w:r>
+      <w:r>
+        <w:rPr>
+          <w:rFonts w:ascii="Aptos" w:eastAsia="Aptos" w:hAnsi="Aptos" w:cs="Aptos"/>
+          <w:color w:val="000000" w:themeColor="text1"/>
+        </w:rPr>
+        <w:t xml:space="preserve">box testing will </w:t>
+      </w:r>
+      <w:r>
+        <w:rPr>
+          <w:rFonts w:ascii="Aptos" w:eastAsia="Aptos" w:hAnsi="Aptos" w:cs="Aptos"/>
+          <w:color w:val="000000" w:themeColor="text1"/>
+        </w:rPr>
+        <w:t>focus</w:t>
+      </w:r>
+      <w:r>
+        <w:rPr>
+          <w:rFonts w:ascii="Aptos" w:eastAsia="Aptos" w:hAnsi="Aptos" w:cs="Aptos"/>
+          <w:color w:val="000000" w:themeColor="text1"/>
+        </w:rPr>
+        <w:t xml:space="preserve"> </w:t>
+      </w:r>
+      <w:r>
+        <w:rPr>
+          <w:rFonts w:ascii="Aptos" w:eastAsia="Aptos" w:hAnsi="Aptos" w:cs="Aptos"/>
+          <w:color w:val="000000" w:themeColor="text1"/>
+        </w:rPr>
+        <w:t>on</w:t>
+      </w:r>
+      <w:r>
+        <w:rPr>
+          <w:rFonts w:ascii="Aptos" w:eastAsia="Aptos" w:hAnsi="Aptos" w:cs="Aptos"/>
+          <w:color w:val="000000" w:themeColor="text1"/>
+        </w:rPr>
+        <w:t>:</w:t>
+      </w:r>
+    </w:p>
+    <w:p>
+      <w:pPr>
+        <w:rPr>
+          <w:rFonts w:ascii="Aptos" w:eastAsia="Aptos" w:hAnsi="Aptos" w:cs="Aptos"/>
+          <w:color w:val="000000" w:themeColor="text1"/>
+        </w:rPr>
+      </w:pPr>
+      <w:r>
+        <w:rPr>
+          <w:rFonts w:ascii="Aptos" w:eastAsia="Aptos" w:hAnsi="Aptos" w:cs="Aptos"/>
+          <w:color w:val="000000" w:themeColor="text1"/>
+        </w:rPr>
+        <w:t>-</w:t>
+      </w:r>
+      <w:r>
+        <w:rPr>
+          <w:rFonts w:ascii="Aptos" w:eastAsia="Aptos" w:hAnsi="Aptos" w:cs="Aptos"/>
+          <w:color w:val="000000" w:themeColor="text1"/>
+        </w:rPr>
+        <w:t xml:space="preserve"> Navigation route calculation algorithms, including coordinate validation and fallback handling.</w:t>
+      </w:r>
+    </w:p>
+    <w:p>
+      <w:pPr>
+        <w:rPr>
+          <w:rFonts w:ascii="Aptos" w:eastAsia="Aptos" w:hAnsi="Aptos" w:cs="Aptos"/>
+          <w:color w:val="000000" w:themeColor="text1"/>
+        </w:rPr>
+      </w:pPr>
+      <w:r>
+        <w:rPr>
+          <w:rFonts w:ascii="Aptos" w:eastAsia="Aptos" w:hAnsi="Aptos" w:cs="Aptos"/>
+          <w:color w:val="000000" w:themeColor="text1"/>
+        </w:rPr>
+        <w:t>-</w:t>
+      </w:r>
+      <w:r>
+        <w:rPr>
+          <w:rFonts w:ascii="Aptos" w:eastAsia="Aptos" w:hAnsi="Aptos" w:cs="Aptos"/>
+          <w:color w:val="000000" w:themeColor="text1"/>
+        </w:rPr>
+        <w:t xml:space="preserve"> Queue alert threshold comparisons and notification triggers.</w:t>
+      </w:r>
+    </w:p>
+    <w:p>
+      <w:pPr>
+        <w:rPr>
+          <w:rFonts w:ascii="Aptos" w:eastAsia="Aptos" w:hAnsi="Aptos" w:cs="Aptos"/>
+          <w:color w:val="000000" w:themeColor="text1"/>
+        </w:rPr>
+      </w:pPr>
+      <w:r>
+        <w:rPr>
+          <w:rFonts w:ascii="Aptos" w:eastAsia="Aptos" w:hAnsi="Aptos" w:cs="Aptos"/>
+          <w:color w:val="000000" w:themeColor="text1"/>
+        </w:rPr>
+        <w:t>-</w:t>
+      </w:r>
+      <w:r>
+        <w:rPr>
+          <w:rFonts w:ascii="Aptos" w:eastAsia="Aptos" w:hAnsi="Aptos" w:cs="Aptos"/>
+          <w:color w:val="000000" w:themeColor="text1"/>
+        </w:rPr>
+        <w:t xml:space="preserve"> Personalised suggestion logic, including integration tracking and category thresholds.</w:t>
+      </w:r>
+    </w:p>
+    <w:p>
+      <w:pPr>
+        <w:rPr>
+          <w:rFonts w:ascii="Aptos" w:eastAsia="Aptos" w:hAnsi="Aptos" w:cs="Aptos"/>
+          <w:color w:val="000000" w:themeColor="text1"/>
+        </w:rPr>
+      </w:pPr>
+      <w:r>
+        <w:rPr>
+          <w:rFonts w:ascii="Aptos" w:eastAsia="Aptos" w:hAnsi="Aptos" w:cs="Aptos"/>
+          <w:color w:val="000000" w:themeColor="text1"/>
+        </w:rPr>
+        <w:t>-</w:t>
+      </w:r>
+      <w:r>
+        <w:rPr>
+          <w:rFonts w:ascii="Aptos" w:eastAsia="Aptos" w:hAnsi="Aptos" w:cs="Aptos"/>
+          <w:color w:val="000000" w:themeColor="text1"/>
+        </w:rPr>
+        <w:t xml:space="preserve"> Staff data filtering logic, including date range validation and data availability checks.</w:t>
+      </w:r>
+    </w:p>
+    <w:p>
+      <w:pPr>
+        <w:rPr>
+          <w:rFonts w:ascii="Aptos" w:eastAsia="Aptos" w:hAnsi="Aptos" w:cs="Aptos"/>
+          <w:color w:val="000000" w:themeColor="text1"/>
+        </w:rPr>
+      </w:pPr>
+      <w:r>
+        <w:rPr>
+          <w:rFonts w:ascii="Aptos" w:eastAsia="Aptos" w:hAnsi="Aptos" w:cs="Aptos"/>
+          <w:color w:val="000000" w:themeColor="text1"/>
+        </w:rPr>
+        <w:t>This approach ensures that loops terminate correctly, decision points behave as intended, and error-handling paths are triggered when invalid data is encountered.</w:t>
+      </w:r>
+    </w:p>
+    <w:p>
+      <w:pPr>
+        <w:rPr>
+          <w:rFonts w:ascii="Aptos" w:eastAsia="Aptos" w:hAnsi="Aptos" w:cs="Aptos"/>
+          <w:i/>
+          <w:iCs/>
+          <w:color w:val="000000" w:themeColor="text1"/>
           <w:u w:val="single"/>
         </w:rPr>
-        <w:t>Traceability</w:t>
-      </w:r>
-      <w:r>
-        <w:rPr>
-          <w:rFonts w:ascii="Aptos" w:eastAsia="Aptos" w:hAnsi="Aptos" w:cs="Aptos"/>
-        </w:rPr>
-        <w:t>:</w:t>
-      </w:r>
-    </w:p>
-    <w:p>
-      <w:pPr>
-        <w:spacing w:before="240" w:after="240"/>
-      </w:pPr>
-      <w:r>
-        <w:t xml:space="preserve">This </w:t>
-      </w:r>
-      <w:r>
-        <w:t xml:space="preserve">test </w:t>
-      </w:r>
-      <w:r>
-        <w:t>validates the functional requirement for personalised content delivery and verifies the personalised suggestions algorithm that adapts recommendations based on user interaction patterns.</w:t>
+      </w:pPr>
+      <w:r>
+        <w:rPr>
+          <w:rFonts w:ascii="Aptos" w:eastAsia="Aptos" w:hAnsi="Aptos" w:cs="Aptos"/>
+          <w:i/>
+          <w:iCs/>
+          <w:color w:val="000000" w:themeColor="text1"/>
+          <w:u w:val="single"/>
+        </w:rPr>
+        <w:t>Order of Testing:</w:t>
+      </w:r>
+    </w:p>
+    <w:p>
+      <w:pPr>
+        <w:rPr>
+          <w:rFonts w:ascii="Aptos" w:eastAsia="Aptos" w:hAnsi="Aptos" w:cs="Aptos"/>
+          <w:color w:val="000000" w:themeColor="text1"/>
+        </w:rPr>
+      </w:pPr>
+      <w:r>
+        <w:rPr>
+          <w:rFonts w:ascii="Aptos" w:eastAsia="Aptos" w:hAnsi="Aptos" w:cs="Aptos"/>
+          <w:color w:val="000000" w:themeColor="text1"/>
+        </w:rPr>
+        <w:t>Testing will be conducted in a structured sequence to ensure effective fault isolation and system stability.</w:t>
+      </w:r>
+    </w:p>
+    <w:p>
+      <w:pPr>
+        <w:rPr>
+          <w:rFonts w:ascii="Aptos" w:eastAsia="Aptos" w:hAnsi="Aptos" w:cs="Aptos"/>
+          <w:i/>
+          <w:iCs/>
+          <w:color w:val="000000" w:themeColor="text1"/>
+          <w:u w:val="single"/>
+        </w:rPr>
+      </w:pPr>
+      <w:r>
+        <w:rPr>
+          <w:rFonts w:ascii="Aptos" w:eastAsia="Aptos" w:hAnsi="Aptos" w:cs="Aptos"/>
+          <w:i/>
+          <w:iCs/>
+          <w:color w:val="000000" w:themeColor="text1"/>
+          <w:u w:val="single"/>
+        </w:rPr>
+        <w:t>Unit testing:</w:t>
+      </w:r>
+    </w:p>
+    <w:p>
+      <w:pPr>
+        <w:rPr>
+          <w:rFonts w:ascii="Aptos" w:eastAsia="Aptos" w:hAnsi="Aptos" w:cs="Aptos"/>
+          <w:color w:val="000000" w:themeColor="text1"/>
+        </w:rPr>
+      </w:pPr>
+      <w:r>
+        <w:rPr>
+          <w:rFonts w:ascii="Aptos" w:eastAsia="Aptos" w:hAnsi="Aptos" w:cs="Aptos"/>
+          <w:color w:val="000000" w:themeColor="text1"/>
+        </w:rPr>
+        <w:t>Individual components and algorithms will be tested independently, such as route calculation logic, queue alert comparisons, and personalisation preference tracking.</w:t>
+      </w:r>
+    </w:p>
+    <w:p>
+      <w:pPr>
+        <w:rPr>
+          <w:rFonts w:ascii="Aptos" w:eastAsia="Aptos" w:hAnsi="Aptos" w:cs="Aptos"/>
+          <w:i/>
+          <w:iCs/>
+          <w:color w:val="000000" w:themeColor="text1"/>
+          <w:u w:val="single"/>
+        </w:rPr>
+      </w:pPr>
+      <w:r>
+        <w:rPr>
+          <w:rFonts w:ascii="Aptos" w:eastAsia="Aptos" w:hAnsi="Aptos" w:cs="Aptos"/>
+          <w:i/>
+          <w:iCs/>
+          <w:color w:val="000000" w:themeColor="text1"/>
+          <w:u w:val="single"/>
+        </w:rPr>
+        <w:lastRenderedPageBreak/>
+        <w:t>Integration Testing:</w:t>
+      </w:r>
+    </w:p>
+    <w:p>
+      <w:pPr>
+        <w:rPr>
+          <w:rFonts w:ascii="Aptos" w:eastAsia="Aptos" w:hAnsi="Aptos" w:cs="Aptos"/>
+          <w:color w:val="000000" w:themeColor="text1"/>
+        </w:rPr>
+      </w:pPr>
+      <w:r>
+        <w:rPr>
+          <w:rFonts w:ascii="Aptos" w:eastAsia="Aptos" w:hAnsi="Aptos" w:cs="Aptos"/>
+          <w:color w:val="000000" w:themeColor="text1"/>
+        </w:rPr>
+        <w:t>System components will be tested together to ensure correct communication between:</w:t>
+      </w:r>
+    </w:p>
+    <w:p>
+      <w:pPr>
+        <w:rPr>
+          <w:rFonts w:ascii="Aptos" w:eastAsia="Aptos" w:hAnsi="Aptos" w:cs="Aptos"/>
+          <w:color w:val="000000" w:themeColor="text1"/>
+        </w:rPr>
+      </w:pPr>
+      <w:r>
+        <w:rPr>
+          <w:rFonts w:ascii="Aptos" w:eastAsia="Aptos" w:hAnsi="Aptos" w:cs="Aptos"/>
+          <w:color w:val="000000" w:themeColor="text1"/>
+        </w:rPr>
+        <w:t>- Front-end interfaces and back-end services.</w:t>
+      </w:r>
+    </w:p>
+    <w:p>
+      <w:pPr>
+        <w:rPr>
+          <w:rFonts w:ascii="Aptos" w:eastAsia="Aptos" w:hAnsi="Aptos" w:cs="Aptos"/>
+          <w:color w:val="000000" w:themeColor="text1"/>
+        </w:rPr>
+      </w:pPr>
+      <w:r>
+        <w:rPr>
+          <w:rFonts w:ascii="Aptos" w:eastAsia="Aptos" w:hAnsi="Aptos" w:cs="Aptos"/>
+          <w:color w:val="000000" w:themeColor="text1"/>
+        </w:rPr>
+        <w:t>- User interfaces and stored data.</w:t>
+      </w:r>
+    </w:p>
+    <w:p>
+      <w:pPr>
+        <w:rPr>
+          <w:rFonts w:ascii="Aptos" w:eastAsia="Aptos" w:hAnsi="Aptos" w:cs="Aptos"/>
+          <w:color w:val="000000" w:themeColor="text1"/>
+        </w:rPr>
+      </w:pPr>
+      <w:r>
+        <w:rPr>
+          <w:rFonts w:ascii="Aptos" w:eastAsia="Aptos" w:hAnsi="Aptos" w:cs="Aptos"/>
+          <w:color w:val="000000" w:themeColor="text1"/>
+        </w:rPr>
+        <w:t>- Queue data sources and notification systems.</w:t>
+      </w:r>
+    </w:p>
+    <w:p>
+      <w:pPr>
+        <w:rPr>
+          <w:rFonts w:ascii="Aptos" w:eastAsia="Aptos" w:hAnsi="Aptos" w:cs="Aptos"/>
+          <w:i/>
+          <w:iCs/>
+          <w:color w:val="000000" w:themeColor="text1"/>
+          <w:u w:val="single"/>
+        </w:rPr>
+      </w:pPr>
+      <w:r>
+        <w:rPr>
+          <w:rFonts w:ascii="Aptos" w:eastAsia="Aptos" w:hAnsi="Aptos" w:cs="Aptos"/>
+          <w:i/>
+          <w:iCs/>
+          <w:color w:val="000000" w:themeColor="text1"/>
+          <w:u w:val="single"/>
+        </w:rPr>
+        <w:t>System Testing:</w:t>
+      </w:r>
+    </w:p>
+    <w:p>
+      <w:pPr>
+        <w:rPr>
+          <w:rFonts w:ascii="Aptos" w:eastAsia="Aptos" w:hAnsi="Aptos" w:cs="Aptos"/>
+          <w:color w:val="000000" w:themeColor="text1"/>
+        </w:rPr>
+      </w:pPr>
+      <w:r>
+        <w:rPr>
+          <w:rFonts w:ascii="Aptos" w:eastAsia="Aptos" w:hAnsi="Aptos" w:cs="Aptos"/>
+          <w:color w:val="000000" w:themeColor="text1"/>
+        </w:rPr>
+        <w:t>The complete system will be tested to verify that all features operate correctly together under realistic usage scenarios.</w:t>
+      </w:r>
+    </w:p>
+    <w:p>
+      <w:pPr>
+        <w:rPr>
+          <w:rFonts w:ascii="Aptos" w:eastAsia="Aptos" w:hAnsi="Aptos" w:cs="Aptos"/>
+          <w:i/>
+          <w:iCs/>
+          <w:color w:val="000000" w:themeColor="text1"/>
+          <w:u w:val="single"/>
+        </w:rPr>
+      </w:pPr>
+      <w:r>
+        <w:rPr>
+          <w:rFonts w:ascii="Aptos" w:eastAsia="Aptos" w:hAnsi="Aptos" w:cs="Aptos"/>
+          <w:i/>
+          <w:iCs/>
+          <w:color w:val="000000" w:themeColor="text1"/>
+          <w:u w:val="single"/>
+        </w:rPr>
+        <w:t>User acceptance Testing:</w:t>
+      </w:r>
+    </w:p>
+    <w:p>
+      <w:pPr>
+        <w:rPr>
+          <w:rFonts w:ascii="Aptos" w:eastAsia="Aptos" w:hAnsi="Aptos" w:cs="Aptos"/>
+          <w:color w:val="000000" w:themeColor="text1"/>
+        </w:rPr>
+      </w:pPr>
+      <w:r>
+        <w:rPr>
+          <w:rFonts w:ascii="Aptos" w:eastAsia="Aptos" w:hAnsi="Aptos" w:cs="Aptos"/>
+          <w:color w:val="000000" w:themeColor="text1"/>
+        </w:rPr>
+        <w:t>The system will be tested against user requirements to confirm that it meets the visitor and staff expectations for usability, clarity, accessibility and usefulness.</w:t>
+      </w:r>
+    </w:p>
+    <w:p>
+      <w:pPr>
+        <w:rPr>
+          <w:rFonts w:ascii="Aptos" w:eastAsia="Aptos" w:hAnsi="Aptos" w:cs="Aptos"/>
+          <w:i/>
+          <w:iCs/>
+          <w:color w:val="000000" w:themeColor="text1"/>
+          <w:u w:val="single"/>
+        </w:rPr>
+      </w:pPr>
+      <w:r>
+        <w:rPr>
+          <w:rFonts w:ascii="Aptos" w:eastAsia="Aptos" w:hAnsi="Aptos" w:cs="Aptos"/>
+          <w:i/>
+          <w:iCs/>
+          <w:color w:val="000000" w:themeColor="text1"/>
+          <w:u w:val="single"/>
+        </w:rPr>
+        <w:t>Test Coverage and Error Handling:</w:t>
+      </w:r>
+    </w:p>
+    <w:p>
+      <w:pPr>
+        <w:rPr>
+          <w:rFonts w:ascii="Aptos" w:eastAsia="Aptos" w:hAnsi="Aptos" w:cs="Aptos"/>
+          <w:color w:val="000000" w:themeColor="text1"/>
+        </w:rPr>
+      </w:pPr>
+      <w:r>
+        <w:rPr>
+          <w:rFonts w:ascii="Aptos" w:eastAsia="Aptos" w:hAnsi="Aptos" w:cs="Aptos"/>
+          <w:color w:val="000000" w:themeColor="text1"/>
+        </w:rPr>
+        <w:t>Testing will include a wide range of scenarios to ensure robust system behaviour, including:</w:t>
+      </w:r>
+    </w:p>
+    <w:p>
+      <w:pPr>
+        <w:rPr>
+          <w:rFonts w:ascii="Aptos" w:eastAsia="Aptos" w:hAnsi="Aptos" w:cs="Aptos"/>
+          <w:color w:val="000000" w:themeColor="text1"/>
+        </w:rPr>
+      </w:pPr>
+      <w:r>
+        <w:rPr>
+          <w:rFonts w:ascii="Aptos" w:eastAsia="Aptos" w:hAnsi="Aptos" w:cs="Aptos"/>
+          <w:color w:val="000000" w:themeColor="text1"/>
+        </w:rPr>
+        <w:t>- Valid data, such as selecting a valid attraction or using valid logic credentials.</w:t>
+      </w:r>
+    </w:p>
+    <w:p>
+      <w:pPr>
+        <w:rPr>
+          <w:rFonts w:ascii="Aptos" w:eastAsia="Aptos" w:hAnsi="Aptos" w:cs="Aptos"/>
+          <w:color w:val="000000" w:themeColor="text1"/>
+        </w:rPr>
+      </w:pPr>
+      <w:r>
+        <w:rPr>
+          <w:rFonts w:ascii="Aptos" w:eastAsia="Aptos" w:hAnsi="Aptos" w:cs="Aptos"/>
+          <w:color w:val="000000" w:themeColor="text1"/>
+        </w:rPr>
+        <w:t>- Invalid data, such as invalid attraction identifiers or incorrect login details.</w:t>
+      </w:r>
+    </w:p>
+    <w:p>
+      <w:pPr>
+        <w:rPr>
+          <w:rFonts w:ascii="Aptos" w:eastAsia="Aptos" w:hAnsi="Aptos" w:cs="Aptos"/>
+          <w:color w:val="000000" w:themeColor="text1"/>
+        </w:rPr>
+      </w:pPr>
+      <w:r>
+        <w:rPr>
+          <w:rFonts w:ascii="Aptos" w:eastAsia="Aptos" w:hAnsi="Aptos" w:cs="Aptos"/>
+          <w:color w:val="000000" w:themeColor="text1"/>
+        </w:rPr>
+        <w:t>- Boundary conditions, such as queue times reaching alert thresholds.</w:t>
+      </w:r>
+    </w:p>
+    <w:p>
+      <w:pPr>
+        <w:rPr>
+          <w:rFonts w:ascii="Aptos" w:eastAsia="Aptos" w:hAnsi="Aptos" w:cs="Aptos"/>
+          <w:color w:val="000000" w:themeColor="text1"/>
+        </w:rPr>
+      </w:pPr>
+      <w:r>
+        <w:rPr>
+          <w:rFonts w:ascii="Aptos" w:eastAsia="Aptos" w:hAnsi="Aptos" w:cs="Aptos"/>
+          <w:color w:val="000000" w:themeColor="text1"/>
+        </w:rPr>
+        <w:t>- Error Scenarios, including disabled location services, muted notifications, unavailable analytics data, or system downtime.</w:t>
+      </w:r>
+    </w:p>
+    <w:p>
+      <w:pPr>
+        <w:rPr>
+          <w:rFonts w:ascii="Aptos" w:eastAsia="Aptos" w:hAnsi="Aptos" w:cs="Aptos"/>
+          <w:color w:val="000000" w:themeColor="text1"/>
+        </w:rPr>
+      </w:pPr>
+      <w:r>
+        <w:rPr>
+          <w:rFonts w:ascii="Aptos" w:eastAsia="Aptos" w:hAnsi="Aptos" w:cs="Aptos"/>
+          <w:color w:val="000000" w:themeColor="text1"/>
+        </w:rPr>
+        <w:t>The system must:</w:t>
+      </w:r>
+    </w:p>
+    <w:p>
+      <w:pPr>
+        <w:rPr>
+          <w:rFonts w:ascii="Aptos" w:eastAsia="Aptos" w:hAnsi="Aptos" w:cs="Aptos"/>
+          <w:color w:val="000000" w:themeColor="text1"/>
+        </w:rPr>
+      </w:pPr>
+      <w:r>
+        <w:rPr>
+          <w:rFonts w:ascii="Aptos" w:eastAsia="Aptos" w:hAnsi="Aptos" w:cs="Aptos"/>
+          <w:color w:val="000000" w:themeColor="text1"/>
+        </w:rPr>
+        <w:t>- Display clear and informative error messages.</w:t>
+      </w:r>
+    </w:p>
+    <w:p>
+      <w:pPr>
+        <w:rPr>
+          <w:rFonts w:ascii="Aptos" w:eastAsia="Aptos" w:hAnsi="Aptos" w:cs="Aptos"/>
+          <w:color w:val="000000" w:themeColor="text1"/>
+        </w:rPr>
+      </w:pPr>
+      <w:r>
+        <w:rPr>
+          <w:rFonts w:ascii="Aptos" w:eastAsia="Aptos" w:hAnsi="Aptos" w:cs="Aptos"/>
+          <w:color w:val="000000" w:themeColor="text1"/>
+        </w:rPr>
+        <w:t>- Prevent incorrect or incomplete processing.</w:t>
+      </w:r>
+    </w:p>
+    <w:p>
+      <w:pPr>
+        <w:rPr>
+          <w:rFonts w:ascii="Aptos" w:eastAsia="Aptos" w:hAnsi="Aptos" w:cs="Aptos"/>
+          <w:color w:val="000000" w:themeColor="text1"/>
+        </w:rPr>
+      </w:pPr>
+      <w:r>
+        <w:rPr>
+          <w:rFonts w:ascii="Aptos" w:eastAsia="Aptos" w:hAnsi="Aptos" w:cs="Aptos"/>
+          <w:color w:val="000000" w:themeColor="text1"/>
+        </w:rPr>
+        <w:t>- Continue functioning without crashing or exposing sensitive data.</w:t>
+      </w:r>
+    </w:p>
+    <w:p>
+      <w:pPr>
+        <w:rPr>
+          <w:rFonts w:ascii="Aptos" w:eastAsia="Aptos" w:hAnsi="Aptos" w:cs="Aptos"/>
+          <w:i/>
+          <w:iCs/>
+          <w:color w:val="000000" w:themeColor="text1"/>
+          <w:u w:val="single"/>
+        </w:rPr>
+      </w:pPr>
+      <w:r>
+        <w:rPr>
+          <w:rFonts w:ascii="Aptos" w:eastAsia="Aptos" w:hAnsi="Aptos" w:cs="Aptos"/>
+          <w:i/>
+          <w:iCs/>
+          <w:color w:val="000000" w:themeColor="text1"/>
+          <w:u w:val="single"/>
+        </w:rPr>
+        <w:t>Traceability and iteration:</w:t>
+      </w:r>
+    </w:p>
+    <w:p>
+      <w:pPr>
+        <w:rPr>
+          <w:rFonts w:ascii="Aptos" w:eastAsia="Aptos" w:hAnsi="Aptos" w:cs="Aptos"/>
+          <w:color w:val="000000" w:themeColor="text1"/>
+        </w:rPr>
+      </w:pPr>
+      <w:r>
+        <w:rPr>
+          <w:rFonts w:ascii="Aptos" w:eastAsia="Aptos" w:hAnsi="Aptos" w:cs="Aptos"/>
+          <w:color w:val="000000" w:themeColor="text1"/>
+        </w:rPr>
+        <w:t>All tests will be traceable to specific system requirements, algorithms, and objectives, ensuring full coverage of critical functionality. Each test will validate at least one functional or non-functional requirement of the system.</w:t>
+      </w:r>
+    </w:p>
+    <w:p>
+      <w:pPr>
+        <w:rPr>
+          <w:rFonts w:ascii="Aptos" w:eastAsia="Aptos" w:hAnsi="Aptos" w:cs="Aptos"/>
+          <w:color w:val="000000" w:themeColor="text1"/>
+        </w:rPr>
+      </w:pPr>
+      <w:r>
+        <w:rPr>
+          <w:rFonts w:ascii="Aptos" w:eastAsia="Aptos" w:hAnsi="Aptos" w:cs="Aptos"/>
+          <w:color w:val="000000" w:themeColor="text1"/>
+        </w:rPr>
+        <w:t>When defects are identified:</w:t>
+      </w:r>
+    </w:p>
+    <w:p>
+      <w:pPr>
+        <w:rPr>
+          <w:rFonts w:ascii="Aptos" w:eastAsia="Aptos" w:hAnsi="Aptos" w:cs="Aptos"/>
+          <w:color w:val="000000" w:themeColor="text1"/>
+        </w:rPr>
+      </w:pPr>
+      <w:r>
+        <w:rPr>
+          <w:rFonts w:ascii="Aptos" w:eastAsia="Aptos" w:hAnsi="Aptos" w:cs="Aptos"/>
+          <w:color w:val="000000" w:themeColor="text1"/>
+        </w:rPr>
+        <w:t>- The issue will be corrected.</w:t>
+      </w:r>
+    </w:p>
+    <w:p>
+      <w:pPr>
+        <w:rPr>
+          <w:rFonts w:ascii="Aptos" w:eastAsia="Aptos" w:hAnsi="Aptos" w:cs="Aptos"/>
+          <w:color w:val="000000" w:themeColor="text1"/>
+        </w:rPr>
+      </w:pPr>
+      <w:r>
+        <w:rPr>
+          <w:rFonts w:ascii="Aptos" w:eastAsia="Aptos" w:hAnsi="Aptos" w:cs="Aptos"/>
+          <w:color w:val="000000" w:themeColor="text1"/>
+        </w:rPr>
+        <w:t>- The affected component will be re-tested.</w:t>
+      </w:r>
+    </w:p>
+    <w:p>
+      <w:pPr>
+        <w:rPr>
+          <w:rFonts w:ascii="Aptos" w:eastAsia="Aptos" w:hAnsi="Aptos" w:cs="Aptos"/>
+          <w:color w:val="000000" w:themeColor="text1"/>
+        </w:rPr>
+      </w:pPr>
+      <w:r>
+        <w:rPr>
+          <w:rFonts w:ascii="Aptos" w:eastAsia="Aptos" w:hAnsi="Aptos" w:cs="Aptos"/>
+          <w:color w:val="000000" w:themeColor="text1"/>
+        </w:rPr>
+        <w:lastRenderedPageBreak/>
+        <w:t>- Regression testing will be carried out to confirm that the fix has not introduced new issues.</w:t>
+      </w:r>
+    </w:p>
+    <w:p>
+      <w:pPr>
+        <w:rPr>
+          <w:rFonts w:ascii="Aptos" w:eastAsia="Aptos" w:hAnsi="Aptos" w:cs="Aptos"/>
+          <w:color w:val="000000" w:themeColor="text1"/>
+        </w:rPr>
+      </w:pPr>
+      <w:r>
+        <w:rPr>
+          <w:rFonts w:ascii="Aptos" w:eastAsia="Aptos" w:hAnsi="Aptos" w:cs="Aptos"/>
+          <w:color w:val="000000" w:themeColor="text1"/>
+        </w:rPr>
+        <w:t>Testing outcomes will inform iterative improvements to the system, ensuring the final solution is reliable, secure, and fit for purpose.</w:t>
+      </w:r>
+    </w:p>
+    <w:p>
+      <w:pPr>
+        <w:rPr>
+          <w:rFonts w:ascii="Aptos" w:eastAsia="Aptos" w:hAnsi="Aptos" w:cs="Aptos"/>
+          <w:i/>
+          <w:iCs/>
+          <w:color w:val="000000" w:themeColor="text1"/>
+          <w:u w:val="single"/>
+        </w:rPr>
+      </w:pPr>
+      <w:r>
+        <w:rPr>
+          <w:rFonts w:ascii="Aptos" w:eastAsia="Aptos" w:hAnsi="Aptos" w:cs="Aptos"/>
+          <w:i/>
+          <w:iCs/>
+          <w:color w:val="000000" w:themeColor="text1"/>
+          <w:u w:val="single"/>
+        </w:rPr>
+        <w:t>Example Test Scenarios:</w:t>
+      </w:r>
+    </w:p>
+    <w:p>
+      <w:pPr>
+        <w:rPr>
+          <w:rFonts w:ascii="Aptos" w:eastAsia="Aptos" w:hAnsi="Aptos" w:cs="Aptos"/>
+          <w:color w:val="000000" w:themeColor="text1"/>
+        </w:rPr>
+      </w:pPr>
+      <w:r>
+        <w:rPr>
+          <w:rFonts w:ascii="Aptos" w:eastAsia="Aptos" w:hAnsi="Aptos" w:cs="Aptos"/>
+          <w:color w:val="000000" w:themeColor="text1"/>
+        </w:rPr>
+        <w:t>Representative tests will include:</w:t>
+      </w:r>
+    </w:p>
+    <w:p>
+      <w:pPr>
+        <w:rPr>
+          <w:rFonts w:ascii="Aptos" w:eastAsia="Aptos" w:hAnsi="Aptos" w:cs="Aptos"/>
+          <w:color w:val="000000" w:themeColor="text1"/>
+        </w:rPr>
+      </w:pPr>
+      <w:r>
+        <w:rPr>
+          <w:rFonts w:ascii="Aptos" w:eastAsia="Aptos" w:hAnsi="Aptos" w:cs="Aptos"/>
+          <w:color w:val="000000" w:themeColor="text1"/>
+        </w:rPr>
+        <w:t>- Attempting navigation to an invalid attraction destination.</w:t>
+      </w:r>
+    </w:p>
+    <w:p>
+      <w:pPr>
+        <w:rPr>
+          <w:rFonts w:ascii="Aptos" w:eastAsia="Aptos" w:hAnsi="Aptos" w:cs="Aptos"/>
+          <w:color w:val="000000" w:themeColor="text1"/>
+        </w:rPr>
+      </w:pPr>
+      <w:r>
+        <w:rPr>
+          <w:rFonts w:ascii="Aptos" w:eastAsia="Aptos" w:hAnsi="Aptos" w:cs="Aptos"/>
+          <w:color w:val="000000" w:themeColor="text1"/>
+        </w:rPr>
+        <w:t>- Triggering a queue alert when wait times exceed a defined threshold.</w:t>
+      </w:r>
+    </w:p>
+    <w:p>
+      <w:pPr>
+        <w:rPr>
+          <w:rFonts w:ascii="Aptos" w:eastAsia="Aptos" w:hAnsi="Aptos" w:cs="Aptos"/>
+          <w:color w:val="000000" w:themeColor="text1"/>
+        </w:rPr>
+      </w:pPr>
+      <w:r>
+        <w:rPr>
+          <w:rFonts w:ascii="Aptos" w:eastAsia="Aptos" w:hAnsi="Aptos" w:cs="Aptos"/>
+          <w:color w:val="000000" w:themeColor="text1"/>
+        </w:rPr>
+        <w:t>- Updating personalised suggestions after repeated user interactions.</w:t>
+      </w:r>
+    </w:p>
+    <w:p>
+      <w:pPr>
+        <w:rPr>
+          <w:rFonts w:ascii="Aptos" w:eastAsia="Aptos" w:hAnsi="Aptos" w:cs="Aptos"/>
+          <w:color w:val="000000" w:themeColor="text1"/>
+        </w:rPr>
+      </w:pPr>
+      <w:r>
+        <w:rPr>
+          <w:rFonts w:ascii="Aptos" w:eastAsia="Aptos" w:hAnsi="Aptos" w:cs="Aptos"/>
+          <w:color w:val="000000" w:themeColor="text1"/>
+        </w:rPr>
+        <w:t>- Preventing visitor access to staff-only dashboard features.</w:t>
+      </w:r>
+    </w:p>
+    <w:p>
+      <w:pPr>
+        <w:rPr>
+          <w:rFonts w:ascii="Aptos" w:eastAsia="Aptos" w:hAnsi="Aptos" w:cs="Aptos"/>
+          <w:color w:val="000000" w:themeColor="text1"/>
+        </w:rPr>
+      </w:pPr>
+      <w:r>
+        <w:rPr>
+          <w:rFonts w:ascii="Aptos" w:eastAsia="Aptos" w:hAnsi="Aptos" w:cs="Aptos"/>
+          <w:color w:val="000000" w:themeColor="text1"/>
+        </w:rPr>
+        <w:t>- Validating staff dashboard filters using invalid date ranges.</w:t>
+      </w:r>
+    </w:p>
+    <w:p>
+      <w:pPr>
+        <w:rPr>
+          <w:rFonts w:ascii="Aptos" w:eastAsia="Aptos" w:hAnsi="Aptos" w:cs="Aptos"/>
+          <w:color w:val="000000" w:themeColor="text1"/>
+        </w:rPr>
+      </w:pPr>
+      <w:r>
+        <w:rPr>
+          <w:rFonts w:ascii="Aptos" w:eastAsia="Aptos" w:hAnsi="Aptos" w:cs="Aptos"/>
+          <w:color w:val="000000" w:themeColor="text1"/>
+        </w:rPr>
+        <w:t>These tests demonstrate coverage across visitor features, staff functionality, and system-level behaviour</w:t>
       </w:r>
     </w:p>
     <w:p>
@@ -3970,7 +4733,6 @@
   <w:style w:type="character" w:default="1" w:styleId="DefaultParagraphFont">
     <w:name w:val="Default Paragraph Font"/>
     <w:uiPriority w:val="1"/>
-    <w:semiHidden/>
     <w:unhideWhenUsed/>
   </w:style>
   <w:style w:type="table" w:default="1" w:styleId="TableNormal">

</xml_diff>